<commit_message>
adding 3 files together
</commit_message>
<xml_diff>
--- a/edul.docx
+++ b/edul.docx
@@ -16,6 +16,9 @@
     <w:p>
       <w:r>
         <w:t>Sfsfsfdd</w:t>
+      </w:r>
+      <w:r>
+        <w:t xml:space="preserve">cvvxvvvcv </w:t>
       </w:r>
     </w:p>
     <w:p/>
@@ -205,6 +208,7 @@
   <w:style w:type="paragraph" w:default="1" w:styleId="Normal">
     <w:name w:val="Normal"/>
     <w:qFormat/>
+    <w:rsid w:val="00912EEC"/>
   </w:style>
   <w:style w:type="character" w:default="1" w:styleId="DefaultParagraphFont">
     <w:name w:val="Default Paragraph Font"/>

</xml_diff>